<commit_message>
first three chapters of documentation done
</commit_message>
<xml_diff>
--- a/DIPLOM/documents/ІП-11_Тихонов_ЩОДЕННИК.docx
+++ b/DIPLOM/documents/ІП-11_Тихонов_ЩОДЕННИК.docx
@@ -77,12 +77,97 @@
               <w:ind w:left="323" w:right="420"/>
               <w:jc w:val="both"/>
               <w:rPr>
-                <w:color w:val="000000"/>
-                <w:sz w:val="24"/>
-                <w:szCs w:val="24"/>
-                <w:u w:val="single"/>
-              </w:rPr>
-            </w:pPr>
+                <w:color w:val="000000" w:themeColor="text1"/>
+                <w:sz w:val="22"/>
+                <w:szCs w:val="22"/>
+                <w:u w:val="single"/>
+                <w:lang w:val="en-US"/>
+              </w:rPr>
+            </w:pPr>
+            <w:r>
+              <w:rPr>
+                <w:color w:val="000000" w:themeColor="text1"/>
+                <w:sz w:val="22"/>
+                <w:szCs w:val="22"/>
+                <w:u w:val="single"/>
+              </w:rPr>
+              <w:t>На підставі аналізу щоденника практики та виконаних робіт студентом Тихоновим Федором Сергійовичем протягом 5 тижнів практики</w:t>
+            </w:r>
+            <w:r>
+              <w:rPr>
+                <w:color w:val="000000" w:themeColor="text1"/>
+                <w:sz w:val="22"/>
+                <w:szCs w:val="22"/>
+                <w:u w:val="single"/>
+              </w:rPr>
+              <w:t xml:space="preserve">, </w:t>
+            </w:r>
+            <w:r>
+              <w:rPr>
+                <w:color w:val="000000" w:themeColor="text1"/>
+                <w:sz w:val="22"/>
+                <w:szCs w:val="22"/>
+                <w:u w:val="single"/>
+              </w:rPr>
+              <w:t>можу зазначити</w:t>
+            </w:r>
+            <w:r>
+              <w:rPr>
+                <w:color w:val="000000" w:themeColor="text1"/>
+                <w:sz w:val="22"/>
+                <w:szCs w:val="22"/>
+                <w:u w:val="single"/>
+              </w:rPr>
+              <w:t>, що студент проде</w:t>
+            </w:r>
+            <w:r>
+              <w:rPr>
+                <w:color w:val="000000" w:themeColor="text1"/>
+                <w:sz w:val="22"/>
+                <w:szCs w:val="22"/>
+                <w:u w:val="single"/>
+              </w:rPr>
+              <w:t xml:space="preserve">монстрував </w:t>
+            </w:r>
+            <w:r>
+              <w:rPr>
+                <w:color w:val="000000" w:themeColor="text1"/>
+                <w:sz w:val="22"/>
+                <w:szCs w:val="22"/>
+                <w:u w:val="single"/>
+              </w:rPr>
+              <w:t xml:space="preserve">високий рівень відповідальності та професіоналізму при виконанні завдань, пов'язаних з </w:t>
+            </w:r>
+            <w:r>
+              <w:rPr>
+                <w:color w:val="000000" w:themeColor="text1"/>
+                <w:sz w:val="22"/>
+                <w:szCs w:val="22"/>
+                <w:u w:val="single"/>
+              </w:rPr>
+              <w:t xml:space="preserve">темою дипломного </w:t>
+            </w:r>
+            <w:proofErr w:type="spellStart"/>
+            <w:r>
+              <w:rPr>
+                <w:color w:val="000000" w:themeColor="text1"/>
+                <w:sz w:val="22"/>
+                <w:szCs w:val="22"/>
+                <w:u w:val="single"/>
+              </w:rPr>
+              <w:t>проєкту</w:t>
+            </w:r>
+            <w:proofErr w:type="spellEnd"/>
+            <w:r>
+              <w:rPr>
+                <w:color w:val="000000" w:themeColor="text1"/>
+                <w:sz w:val="22"/>
+                <w:szCs w:val="22"/>
+                <w:u w:val="single"/>
+              </w:rPr>
+              <w:t xml:space="preserve">. </w:t>
+            </w:r>
+            <w:proofErr w:type="spellStart"/>
             <w:r>
               <w:rPr>
                 <w:color w:val="000000" w:themeColor="text1"/>
@@ -91,16 +176,184 @@
                 <w:u w:val="single"/>
                 <w:lang w:val="ru-RU"/>
               </w:rPr>
-              <w:t>________________________________________________________________________________________________________________________________________________________________________________________________________________________________________________________________</w:t>
-            </w:r>
-            <w:r>
-              <w:rPr>
-                <w:color w:val="000000"/>
-                <w:sz w:val="24"/>
-                <w:szCs w:val="24"/>
-                <w:u w:val="single"/>
-              </w:rPr>
-              <w:tab/>
+              <w:t>Усі</w:t>
+            </w:r>
+            <w:proofErr w:type="spellEnd"/>
+            <w:r>
+              <w:rPr>
+                <w:color w:val="000000" w:themeColor="text1"/>
+                <w:sz w:val="22"/>
+                <w:szCs w:val="22"/>
+                <w:u w:val="single"/>
+                <w:lang w:val="ru-RU"/>
+              </w:rPr>
+              <w:t xml:space="preserve"> </w:t>
+            </w:r>
+            <w:proofErr w:type="spellStart"/>
+            <w:r>
+              <w:rPr>
+                <w:color w:val="000000" w:themeColor="text1"/>
+                <w:sz w:val="22"/>
+                <w:szCs w:val="22"/>
+                <w:u w:val="single"/>
+                <w:lang w:val="ru-RU"/>
+              </w:rPr>
+              <w:t>заплановані</w:t>
+            </w:r>
+            <w:proofErr w:type="spellEnd"/>
+            <w:r>
+              <w:rPr>
+                <w:color w:val="000000" w:themeColor="text1"/>
+                <w:sz w:val="22"/>
+                <w:szCs w:val="22"/>
+                <w:u w:val="single"/>
+                <w:lang w:val="ru-RU"/>
+              </w:rPr>
+              <w:t xml:space="preserve"> в календарному </w:t>
+            </w:r>
+            <w:proofErr w:type="spellStart"/>
+            <w:r>
+              <w:rPr>
+                <w:color w:val="000000" w:themeColor="text1"/>
+                <w:sz w:val="22"/>
+                <w:szCs w:val="22"/>
+                <w:u w:val="single"/>
+                <w:lang w:val="ru-RU"/>
+              </w:rPr>
+              <w:t>графіку</w:t>
+            </w:r>
+            <w:proofErr w:type="spellEnd"/>
+            <w:r>
+              <w:rPr>
+                <w:color w:val="000000" w:themeColor="text1"/>
+                <w:sz w:val="22"/>
+                <w:szCs w:val="22"/>
+                <w:u w:val="single"/>
+                <w:lang w:val="ru-RU"/>
+              </w:rPr>
+              <w:t xml:space="preserve"> </w:t>
+            </w:r>
+            <w:proofErr w:type="spellStart"/>
+            <w:r>
+              <w:rPr>
+                <w:color w:val="000000" w:themeColor="text1"/>
+                <w:sz w:val="22"/>
+                <w:szCs w:val="22"/>
+                <w:u w:val="single"/>
+                <w:lang w:val="ru-RU"/>
+              </w:rPr>
+              <w:t>роботи</w:t>
+            </w:r>
+            <w:proofErr w:type="spellEnd"/>
+            <w:r>
+              <w:rPr>
+                <w:color w:val="000000" w:themeColor="text1"/>
+                <w:sz w:val="22"/>
+                <w:szCs w:val="22"/>
+                <w:u w:val="single"/>
+                <w:lang w:val="ru-RU"/>
+              </w:rPr>
+              <w:t xml:space="preserve"> були </w:t>
+            </w:r>
+            <w:proofErr w:type="spellStart"/>
+            <w:r>
+              <w:rPr>
+                <w:color w:val="000000" w:themeColor="text1"/>
+                <w:sz w:val="22"/>
+                <w:szCs w:val="22"/>
+                <w:u w:val="single"/>
+                <w:lang w:val="ru-RU"/>
+              </w:rPr>
+              <w:t>виконані</w:t>
+            </w:r>
+            <w:proofErr w:type="spellEnd"/>
+            <w:r>
+              <w:rPr>
+                <w:color w:val="000000" w:themeColor="text1"/>
+                <w:sz w:val="22"/>
+                <w:szCs w:val="22"/>
+                <w:u w:val="single"/>
+                <w:lang w:val="ru-RU"/>
+              </w:rPr>
+              <w:t xml:space="preserve"> </w:t>
+            </w:r>
+            <w:proofErr w:type="spellStart"/>
+            <w:r>
+              <w:rPr>
+                <w:color w:val="000000" w:themeColor="text1"/>
+                <w:sz w:val="22"/>
+                <w:szCs w:val="22"/>
+                <w:u w:val="single"/>
+                <w:lang w:val="ru-RU"/>
+              </w:rPr>
+              <w:t>якісно</w:t>
+            </w:r>
+            <w:proofErr w:type="spellEnd"/>
+            <w:r>
+              <w:rPr>
+                <w:color w:val="000000" w:themeColor="text1"/>
+                <w:sz w:val="22"/>
+                <w:szCs w:val="22"/>
+                <w:u w:val="single"/>
+                <w:lang w:val="ru-RU"/>
+              </w:rPr>
+              <w:t xml:space="preserve"> та </w:t>
+            </w:r>
+            <w:proofErr w:type="gramStart"/>
+            <w:r>
+              <w:rPr>
+                <w:color w:val="000000" w:themeColor="text1"/>
+                <w:sz w:val="22"/>
+                <w:szCs w:val="22"/>
+                <w:u w:val="single"/>
+                <w:lang w:val="ru-RU"/>
+              </w:rPr>
+              <w:t xml:space="preserve">в </w:t>
+            </w:r>
+            <w:proofErr w:type="spellStart"/>
+            <w:r>
+              <w:rPr>
+                <w:color w:val="000000" w:themeColor="text1"/>
+                <w:sz w:val="22"/>
+                <w:szCs w:val="22"/>
+                <w:u w:val="single"/>
+                <w:lang w:val="ru-RU"/>
+              </w:rPr>
+              <w:t>встановлені</w:t>
+            </w:r>
+            <w:proofErr w:type="spellEnd"/>
+            <w:proofErr w:type="gramEnd"/>
+            <w:r>
+              <w:rPr>
+                <w:color w:val="000000" w:themeColor="text1"/>
+                <w:sz w:val="22"/>
+                <w:szCs w:val="22"/>
+                <w:u w:val="single"/>
+                <w:lang w:val="ru-RU"/>
+              </w:rPr>
+              <w:t xml:space="preserve"> </w:t>
+            </w:r>
+            <w:proofErr w:type="spellStart"/>
+            <w:r>
+              <w:rPr>
+                <w:color w:val="000000" w:themeColor="text1"/>
+                <w:sz w:val="22"/>
+                <w:szCs w:val="22"/>
+                <w:u w:val="single"/>
+                <w:lang w:val="ru-RU"/>
+              </w:rPr>
+              <w:t>терміни</w:t>
+            </w:r>
+            <w:proofErr w:type="spellEnd"/>
+            <w:r>
+              <w:rPr>
+                <w:color w:val="000000" w:themeColor="text1"/>
+                <w:sz w:val="22"/>
+                <w:szCs w:val="22"/>
+                <w:u w:val="single"/>
+                <w:lang w:val="ru-RU"/>
+              </w:rPr>
+              <w:t>.</w:t>
             </w:r>
           </w:p>
           <w:p>
@@ -119,6 +372,30 @@
               <w:ind w:left="323" w:right="420"/>
               <w:jc w:val="both"/>
               <w:rPr>
+                <w:color w:val="000000" w:themeColor="text1"/>
+                <w:sz w:val="22"/>
+                <w:szCs w:val="22"/>
+                <w:u w:val="single"/>
+                <w:lang w:val="ru-RU"/>
+              </w:rPr>
+            </w:pPr>
+          </w:p>
+          <w:p>
+            <w:pPr>
+              <w:pBdr>
+                <w:top w:val="nil"/>
+                <w:left w:val="nil"/>
+                <w:bottom w:val="nil"/>
+                <w:right w:val="nil"/>
+                <w:between w:val="nil"/>
+              </w:pBdr>
+              <w:tabs>
+                <w:tab w:val="left" w:pos="323"/>
+                <w:tab w:val="right" w:pos="7410"/>
+              </w:tabs>
+              <w:ind w:left="323" w:right="420"/>
+              <w:jc w:val="both"/>
+              <w:rPr>
                 <w:color w:val="000000"/>
                 <w:sz w:val="24"/>
                 <w:szCs w:val="24"/>
@@ -137,117 +414,20 @@
             <w:r>
               <w:rPr>
                 <w:color w:val="000000"/>
+                <w:sz w:val="22"/>
+                <w:szCs w:val="22"/>
+                <w:u w:val="single"/>
+              </w:rPr>
+              <w:t xml:space="preserve"> відмінно</w:t>
+            </w:r>
+            <w:r>
+              <w:rPr>
+                <w:color w:val="000000"/>
                 <w:sz w:val="24"/>
                 <w:szCs w:val="24"/>
                 <w:u w:val="single"/>
               </w:rPr>
               <w:tab/>
-            </w:r>
-          </w:p>
-          <w:p>
-            <w:pPr>
-              <w:pBdr>
-                <w:top w:val="nil"/>
-                <w:left w:val="nil"/>
-                <w:bottom w:val="single" w:sz="12" w:space="1" w:color="000000"/>
-                <w:right w:val="nil"/>
-                <w:between w:val="single" w:sz="12" w:space="1" w:color="000000"/>
-              </w:pBdr>
-              <w:tabs>
-                <w:tab w:val="left" w:pos="176"/>
-                <w:tab w:val="left" w:pos="7513"/>
-              </w:tabs>
-              <w:jc w:val="both"/>
-              <w:rPr>
-                <w:color w:val="000000"/>
-                <w:lang w:val="ru-RU"/>
-              </w:rPr>
-            </w:pPr>
-          </w:p>
-          <w:p>
-            <w:pPr>
-              <w:pBdr>
-                <w:top w:val="nil"/>
-                <w:left w:val="nil"/>
-                <w:bottom w:val="nil"/>
-                <w:right w:val="nil"/>
-                <w:between w:val="nil"/>
-              </w:pBdr>
-              <w:rPr>
-                <w:color w:val="000000"/>
-                <w:sz w:val="22"/>
-                <w:szCs w:val="22"/>
-              </w:rPr>
-            </w:pPr>
-            <w:r>
-              <w:rPr>
-                <w:color w:val="000000"/>
-                <w:sz w:val="22"/>
-                <w:szCs w:val="22"/>
-              </w:rPr>
-              <w:t>______________________________________________________________________</w:t>
-            </w:r>
-            <w:r>
-              <w:rPr>
-                <w:color w:val="000000"/>
-                <w:sz w:val="24"/>
-                <w:szCs w:val="24"/>
-                <w:u w:val="single"/>
-              </w:rPr>
-              <w:tab/>
-            </w:r>
-            <w:r>
-              <w:rPr>
-                <w:color w:val="000000"/>
-                <w:sz w:val="24"/>
-                <w:szCs w:val="24"/>
-                <w:u w:val="single"/>
-              </w:rPr>
-              <w:tab/>
-            </w:r>
-            <w:r>
-              <w:rPr>
-                <w:color w:val="000000"/>
-                <w:sz w:val="24"/>
-                <w:szCs w:val="24"/>
-                <w:u w:val="single"/>
-              </w:rPr>
-              <w:tab/>
-            </w:r>
-            <w:r>
-              <w:rPr>
-                <w:color w:val="000000"/>
-                <w:sz w:val="24"/>
-                <w:szCs w:val="24"/>
-                <w:u w:val="single"/>
-              </w:rPr>
-              <w:tab/>
-            </w:r>
-            <w:r>
-              <w:rPr>
-                <w:color w:val="000000"/>
-                <w:sz w:val="24"/>
-                <w:szCs w:val="24"/>
-                <w:u w:val="single"/>
-              </w:rPr>
-              <w:tab/>
-            </w:r>
-            <w:r>
-              <w:rPr>
-                <w:color w:val="000000"/>
-                <w:sz w:val="24"/>
-                <w:szCs w:val="24"/>
-                <w:u w:val="single"/>
-              </w:rPr>
-              <w:tab/>
-            </w:r>
-            <w:r>
-              <w:rPr>
-                <w:color w:val="000000"/>
-                <w:sz w:val="22"/>
-                <w:szCs w:val="22"/>
-              </w:rPr>
-              <w:t>_______________________________</w:t>
             </w:r>
           </w:p>
           <w:p>
@@ -358,6 +538,15 @@
                 <w:sz w:val="22"/>
                 <w:szCs w:val="22"/>
                 <w:u w:val="single"/>
+              </w:rPr>
+              <w:t xml:space="preserve">                  </w:t>
+            </w:r>
+            <w:r>
+              <w:rPr>
+                <w:color w:val="000000" w:themeColor="text1"/>
+                <w:sz w:val="22"/>
+                <w:szCs w:val="22"/>
+                <w:u w:val="single"/>
                 <w:lang w:val="ru-RU"/>
               </w:rPr>
               <w:t>ТОВ «СОФТЕНЖ</w:t>
@@ -380,7 +569,7 @@
                 <w:sz w:val="22"/>
                 <w:szCs w:val="22"/>
               </w:rPr>
-              <w:t>____________________________</w:t>
+              <w:t>__________________</w:t>
             </w:r>
           </w:p>
           <w:p>
@@ -513,7 +702,15 @@
                 <w:szCs w:val="22"/>
                 <w:u w:val="single"/>
               </w:rPr>
-              <w:t>19</w:t>
+              <w:t>1</w:t>
+            </w:r>
+            <w:r>
+              <w:rPr>
+                <w:sz w:val="22"/>
+                <w:szCs w:val="22"/>
+                <w:u w:val="single"/>
+              </w:rPr>
+              <w:t>5</w:t>
             </w:r>
             <w:r>
               <w:rPr>
@@ -678,6 +875,7 @@
                 <w:sz w:val="24"/>
                 <w:szCs w:val="24"/>
                 <w:u w:val="single"/>
+                <w:lang w:val="de-DE"/>
               </w:rPr>
             </w:pPr>
             <w:r>
@@ -1491,7 +1689,7 @@
                     </wp:anchor>
                   </w:drawing>
                 </mc:Choice>
-                <mc:Fallback xmlns:cr="http://schemas.microsoft.com/office/comments/2020/reactions" xmlns="http://schemas.microsoft.com/office/tasks/2019/documenttasks" xmlns:dgm="http://schemas.openxmlformats.org/drawingml/2006/diagram" xmlns:lc="http://schemas.openxmlformats.org/drawingml/2006/lockedCanvas" xmlns:c="http://schemas.openxmlformats.org/drawingml/2006/chart" xmlns:pic="http://schemas.openxmlformats.org/drawingml/2006/picture" xmlns:a="http://schemas.openxmlformats.org/drawingml/2006/main" xmlns:sl="http://schemas.openxmlformats.org/schemaLibrary/2006/main">
+                <mc:Fallback xmlns:sl="http://schemas.openxmlformats.org/schemaLibrary/2006/main" xmlns:a="http://schemas.openxmlformats.org/drawingml/2006/main" xmlns:pic="http://schemas.openxmlformats.org/drawingml/2006/picture" xmlns:c="http://schemas.openxmlformats.org/drawingml/2006/chart" xmlns:lc="http://schemas.openxmlformats.org/drawingml/2006/lockedCanvas" xmlns:dgm="http://schemas.openxmlformats.org/drawingml/2006/diagram" xmlns="http://schemas.microsoft.com/office/tasks/2019/documenttasks" xmlns:cr="http://schemas.microsoft.com/office/comments/2020/reactions">
                   <w:drawing>
                     <wp:anchor allowOverlap="1" behindDoc="0" distB="0" distT="0" distL="114300" distR="114300" hidden="0" layoutInCell="1" locked="0" relativeHeight="0" simplePos="0">
                       <wp:simplePos x="0" y="0"/>
@@ -3004,16 +3202,7 @@
                 <w:szCs w:val="22"/>
                 <w:u w:val="single"/>
               </w:rPr>
-              <w:t xml:space="preserve"> </w:t>
-            </w:r>
-            <w:r>
-              <w:rPr>
-                <w:color w:val="000000" w:themeColor="text1"/>
-                <w:sz w:val="22"/>
-                <w:szCs w:val="22"/>
-                <w:u w:val="single"/>
-              </w:rPr>
-              <w:t xml:space="preserve">Геннадій Іванович </w:t>
+              <w:t xml:space="preserve"> Геннадій Іванович </w:t>
             </w:r>
             <w:proofErr w:type="spellStart"/>
             <w:r>
@@ -10480,7 +10669,7 @@
                 <w:color w:val="000000"/>
                 <w:sz w:val="22"/>
                 <w:szCs w:val="22"/>
-                <w:lang w:val="en-US"/>
+                <w:lang w:val="ru-RU"/>
               </w:rPr>
             </w:pPr>
             <w:r>

</xml_diff>